<commit_message>
Updated the ReadMe file and doc.
</commit_message>
<xml_diff>
--- a/docs/FreshPrints_Assignment.docx
+++ b/docs/FreshPrints_Assignment.docx
@@ -26,6 +26,518 @@
     </w:p>
     <w:p>
       <w:pPr>
+        <w:jc w:val="center"/>
+        <w:rPr>
+          <w:rFonts w:asciiTheme="majorHAnsi" w:hAnsiTheme="majorHAnsi" w:cstheme="majorHAnsi"/>
+          <w:b/>
+          <w:bCs/>
+          <w:sz w:val="40"/>
+          <w:szCs w:val="40"/>
+        </w:rPr>
+      </w:pPr>
+    </w:p>
+    <w:sdt>
+      <w:sdtPr>
+        <w:id w:val="-1715187141"/>
+        <w:docPartObj>
+          <w:docPartGallery w:val="Table of Contents"/>
+          <w:docPartUnique/>
+        </w:docPartObj>
+      </w:sdtPr>
+      <w:sdtEndPr>
+        <w:rPr>
+          <w:rFonts w:asciiTheme="minorHAnsi" w:eastAsiaTheme="minorHAnsi" w:hAnsiTheme="minorHAnsi" w:cstheme="minorBidi"/>
+          <w:noProof/>
+          <w:color w:val="auto"/>
+          <w:sz w:val="24"/>
+          <w:szCs w:val="24"/>
+          <w:lang w:val="en-IN"/>
+        </w:rPr>
+      </w:sdtEndPr>
+      <w:sdtContent>
+        <w:p>
+          <w:pPr>
+            <w:pStyle w:val="TOCHeading"/>
+          </w:pPr>
+          <w:r>
+            <w:t>Table of Contents</w:t>
+          </w:r>
+        </w:p>
+        <w:p>
+          <w:pPr>
+            <w:pStyle w:val="TOC2"/>
+            <w:tabs>
+              <w:tab w:val="right" w:leader="dot" w:pos="9016"/>
+            </w:tabs>
+            <w:rPr>
+              <w:rFonts w:eastAsiaTheme="minorEastAsia" w:cstheme="minorBidi"/>
+              <w:b w:val="0"/>
+              <w:bCs w:val="0"/>
+              <w:noProof/>
+              <w:sz w:val="24"/>
+              <w:szCs w:val="24"/>
+              <w:lang w:eastAsia="en-GB"/>
+            </w:rPr>
+          </w:pPr>
+          <w:r>
+            <w:rPr>
+              <w:b w:val="0"/>
+              <w:bCs w:val="0"/>
+            </w:rPr>
+            <w:fldChar w:fldCharType="begin"/>
+          </w:r>
+          <w:r>
+            <w:instrText xml:space="preserve"> TOC \o "1-3" \h \z \u </w:instrText>
+          </w:r>
+          <w:r>
+            <w:rPr>
+              <w:b w:val="0"/>
+              <w:bCs w:val="0"/>
+            </w:rPr>
+            <w:fldChar w:fldCharType="separate"/>
+          </w:r>
+          <w:hyperlink w:anchor="_Toc86125731" w:history="1">
+            <w:r>
+              <w:rPr>
+                <w:rStyle w:val="Hyperlink"/>
+                <w:noProof/>
+              </w:rPr>
+              <w:t>Google Sheet</w:t>
+            </w:r>
+            <w:r>
+              <w:rPr>
+                <w:noProof/>
+                <w:webHidden/>
+              </w:rPr>
+              <w:tab/>
+            </w:r>
+            <w:r>
+              <w:rPr>
+                <w:noProof/>
+                <w:webHidden/>
+              </w:rPr>
+              <w:fldChar w:fldCharType="begin"/>
+            </w:r>
+            <w:r>
+              <w:rPr>
+                <w:noProof/>
+                <w:webHidden/>
+              </w:rPr>
+              <w:instrText xml:space="preserve"> PAGEREF _Toc86125731 \h </w:instrText>
+            </w:r>
+            <w:r>
+              <w:rPr>
+                <w:noProof/>
+                <w:webHidden/>
+              </w:rPr>
+            </w:r>
+            <w:r>
+              <w:rPr>
+                <w:noProof/>
+                <w:webHidden/>
+              </w:rPr>
+              <w:fldChar w:fldCharType="separate"/>
+            </w:r>
+            <w:r>
+              <w:rPr>
+                <w:noProof/>
+                <w:webHidden/>
+              </w:rPr>
+              <w:t>1</w:t>
+            </w:r>
+            <w:r>
+              <w:rPr>
+                <w:noProof/>
+                <w:webHidden/>
+              </w:rPr>
+              <w:fldChar w:fldCharType="end"/>
+            </w:r>
+          </w:hyperlink>
+        </w:p>
+        <w:p>
+          <w:pPr>
+            <w:pStyle w:val="TOC2"/>
+            <w:tabs>
+              <w:tab w:val="right" w:leader="dot" w:pos="9016"/>
+            </w:tabs>
+            <w:rPr>
+              <w:rFonts w:eastAsiaTheme="minorEastAsia" w:cstheme="minorBidi"/>
+              <w:b w:val="0"/>
+              <w:bCs w:val="0"/>
+              <w:noProof/>
+              <w:sz w:val="24"/>
+              <w:szCs w:val="24"/>
+              <w:lang w:eastAsia="en-GB"/>
+            </w:rPr>
+          </w:pPr>
+          <w:hyperlink w:anchor="_Toc86125732" w:history="1">
+            <w:r>
+              <w:rPr>
+                <w:rStyle w:val="Hyperlink"/>
+                <w:noProof/>
+              </w:rPr>
+              <w:t>BQ External Table</w:t>
+            </w:r>
+            <w:r>
+              <w:rPr>
+                <w:noProof/>
+                <w:webHidden/>
+              </w:rPr>
+              <w:tab/>
+            </w:r>
+            <w:r>
+              <w:rPr>
+                <w:noProof/>
+                <w:webHidden/>
+              </w:rPr>
+              <w:fldChar w:fldCharType="begin"/>
+            </w:r>
+            <w:r>
+              <w:rPr>
+                <w:noProof/>
+                <w:webHidden/>
+              </w:rPr>
+              <w:instrText xml:space="preserve"> PAGEREF _Toc86125732 \h </w:instrText>
+            </w:r>
+            <w:r>
+              <w:rPr>
+                <w:noProof/>
+                <w:webHidden/>
+              </w:rPr>
+            </w:r>
+            <w:r>
+              <w:rPr>
+                <w:noProof/>
+                <w:webHidden/>
+              </w:rPr>
+              <w:fldChar w:fldCharType="separate"/>
+            </w:r>
+            <w:r>
+              <w:rPr>
+                <w:noProof/>
+                <w:webHidden/>
+              </w:rPr>
+              <w:t>2</w:t>
+            </w:r>
+            <w:r>
+              <w:rPr>
+                <w:noProof/>
+                <w:webHidden/>
+              </w:rPr>
+              <w:fldChar w:fldCharType="end"/>
+            </w:r>
+          </w:hyperlink>
+        </w:p>
+        <w:p>
+          <w:pPr>
+            <w:pStyle w:val="TOC2"/>
+            <w:tabs>
+              <w:tab w:val="right" w:leader="dot" w:pos="9016"/>
+            </w:tabs>
+            <w:rPr>
+              <w:rFonts w:eastAsiaTheme="minorEastAsia" w:cstheme="minorBidi"/>
+              <w:b w:val="0"/>
+              <w:bCs w:val="0"/>
+              <w:noProof/>
+              <w:sz w:val="24"/>
+              <w:szCs w:val="24"/>
+              <w:lang w:eastAsia="en-GB"/>
+            </w:rPr>
+          </w:pPr>
+          <w:hyperlink w:anchor="_Toc86125733" w:history="1">
+            <w:r>
+              <w:rPr>
+                <w:rStyle w:val="Hyperlink"/>
+                <w:noProof/>
+              </w:rPr>
+              <w:t>Postgres Instance</w:t>
+            </w:r>
+            <w:r>
+              <w:rPr>
+                <w:noProof/>
+                <w:webHidden/>
+              </w:rPr>
+              <w:tab/>
+            </w:r>
+            <w:r>
+              <w:rPr>
+                <w:noProof/>
+                <w:webHidden/>
+              </w:rPr>
+              <w:fldChar w:fldCharType="begin"/>
+            </w:r>
+            <w:r>
+              <w:rPr>
+                <w:noProof/>
+                <w:webHidden/>
+              </w:rPr>
+              <w:instrText xml:space="preserve"> PAGEREF _Toc86125733 \h </w:instrText>
+            </w:r>
+            <w:r>
+              <w:rPr>
+                <w:noProof/>
+                <w:webHidden/>
+              </w:rPr>
+            </w:r>
+            <w:r>
+              <w:rPr>
+                <w:noProof/>
+                <w:webHidden/>
+              </w:rPr>
+              <w:fldChar w:fldCharType="separate"/>
+            </w:r>
+            <w:r>
+              <w:rPr>
+                <w:noProof/>
+                <w:webHidden/>
+              </w:rPr>
+              <w:t>4</w:t>
+            </w:r>
+            <w:r>
+              <w:rPr>
+                <w:noProof/>
+                <w:webHidden/>
+              </w:rPr>
+              <w:fldChar w:fldCharType="end"/>
+            </w:r>
+          </w:hyperlink>
+        </w:p>
+        <w:p>
+          <w:pPr>
+            <w:pStyle w:val="TOC2"/>
+            <w:tabs>
+              <w:tab w:val="right" w:leader="dot" w:pos="9016"/>
+            </w:tabs>
+            <w:rPr>
+              <w:rFonts w:eastAsiaTheme="minorEastAsia" w:cstheme="minorBidi"/>
+              <w:b w:val="0"/>
+              <w:bCs w:val="0"/>
+              <w:noProof/>
+              <w:sz w:val="24"/>
+              <w:szCs w:val="24"/>
+              <w:lang w:eastAsia="en-GB"/>
+            </w:rPr>
+          </w:pPr>
+          <w:hyperlink w:anchor="_Toc86125734" w:history="1">
+            <w:r>
+              <w:rPr>
+                <w:rStyle w:val="Hyperlink"/>
+                <w:noProof/>
+              </w:rPr>
+              <w:t>Cloud Functions</w:t>
+            </w:r>
+            <w:r>
+              <w:rPr>
+                <w:noProof/>
+                <w:webHidden/>
+              </w:rPr>
+              <w:tab/>
+            </w:r>
+            <w:r>
+              <w:rPr>
+                <w:noProof/>
+                <w:webHidden/>
+              </w:rPr>
+              <w:fldChar w:fldCharType="begin"/>
+            </w:r>
+            <w:r>
+              <w:rPr>
+                <w:noProof/>
+                <w:webHidden/>
+              </w:rPr>
+              <w:instrText xml:space="preserve"> PAGEREF _Toc86125734 \h </w:instrText>
+            </w:r>
+            <w:r>
+              <w:rPr>
+                <w:noProof/>
+                <w:webHidden/>
+              </w:rPr>
+            </w:r>
+            <w:r>
+              <w:rPr>
+                <w:noProof/>
+                <w:webHidden/>
+              </w:rPr>
+              <w:fldChar w:fldCharType="separate"/>
+            </w:r>
+            <w:r>
+              <w:rPr>
+                <w:noProof/>
+                <w:webHidden/>
+              </w:rPr>
+              <w:t>5</w:t>
+            </w:r>
+            <w:r>
+              <w:rPr>
+                <w:noProof/>
+                <w:webHidden/>
+              </w:rPr>
+              <w:fldChar w:fldCharType="end"/>
+            </w:r>
+          </w:hyperlink>
+        </w:p>
+        <w:p>
+          <w:pPr>
+            <w:pStyle w:val="TOC2"/>
+            <w:tabs>
+              <w:tab w:val="right" w:leader="dot" w:pos="9016"/>
+            </w:tabs>
+            <w:rPr>
+              <w:rFonts w:eastAsiaTheme="minorEastAsia" w:cstheme="minorBidi"/>
+              <w:b w:val="0"/>
+              <w:bCs w:val="0"/>
+              <w:noProof/>
+              <w:sz w:val="24"/>
+              <w:szCs w:val="24"/>
+              <w:lang w:eastAsia="en-GB"/>
+            </w:rPr>
+          </w:pPr>
+          <w:hyperlink w:anchor="_Toc86125735" w:history="1">
+            <w:r>
+              <w:rPr>
+                <w:rStyle w:val="Hyperlink"/>
+                <w:noProof/>
+              </w:rPr>
+              <w:t>Cloud Composer</w:t>
+            </w:r>
+            <w:r>
+              <w:rPr>
+                <w:noProof/>
+                <w:webHidden/>
+              </w:rPr>
+              <w:tab/>
+            </w:r>
+            <w:r>
+              <w:rPr>
+                <w:noProof/>
+                <w:webHidden/>
+              </w:rPr>
+              <w:fldChar w:fldCharType="begin"/>
+            </w:r>
+            <w:r>
+              <w:rPr>
+                <w:noProof/>
+                <w:webHidden/>
+              </w:rPr>
+              <w:instrText xml:space="preserve"> PAGEREF _Toc86125735 \h </w:instrText>
+            </w:r>
+            <w:r>
+              <w:rPr>
+                <w:noProof/>
+                <w:webHidden/>
+              </w:rPr>
+            </w:r>
+            <w:r>
+              <w:rPr>
+                <w:noProof/>
+                <w:webHidden/>
+              </w:rPr>
+              <w:fldChar w:fldCharType="separate"/>
+            </w:r>
+            <w:r>
+              <w:rPr>
+                <w:noProof/>
+                <w:webHidden/>
+              </w:rPr>
+              <w:t>5</w:t>
+            </w:r>
+            <w:r>
+              <w:rPr>
+                <w:noProof/>
+                <w:webHidden/>
+              </w:rPr>
+              <w:fldChar w:fldCharType="end"/>
+            </w:r>
+          </w:hyperlink>
+        </w:p>
+        <w:p>
+          <w:pPr>
+            <w:pStyle w:val="TOC2"/>
+            <w:tabs>
+              <w:tab w:val="right" w:leader="dot" w:pos="9016"/>
+            </w:tabs>
+            <w:rPr>
+              <w:rFonts w:eastAsiaTheme="minorEastAsia" w:cstheme="minorBidi"/>
+              <w:b w:val="0"/>
+              <w:bCs w:val="0"/>
+              <w:noProof/>
+              <w:sz w:val="24"/>
+              <w:szCs w:val="24"/>
+              <w:lang w:eastAsia="en-GB"/>
+            </w:rPr>
+          </w:pPr>
+          <w:hyperlink w:anchor="_Toc86125736" w:history="1">
+            <w:r>
+              <w:rPr>
+                <w:rStyle w:val="Hyperlink"/>
+                <w:noProof/>
+              </w:rPr>
+              <w:t>QA Test Cases</w:t>
+            </w:r>
+            <w:r>
+              <w:rPr>
+                <w:noProof/>
+                <w:webHidden/>
+              </w:rPr>
+              <w:tab/>
+            </w:r>
+            <w:r>
+              <w:rPr>
+                <w:noProof/>
+                <w:webHidden/>
+              </w:rPr>
+              <w:fldChar w:fldCharType="begin"/>
+            </w:r>
+            <w:r>
+              <w:rPr>
+                <w:noProof/>
+                <w:webHidden/>
+              </w:rPr>
+              <w:instrText xml:space="preserve"> PAGEREF _Toc86125736 \h </w:instrText>
+            </w:r>
+            <w:r>
+              <w:rPr>
+                <w:noProof/>
+                <w:webHidden/>
+              </w:rPr>
+            </w:r>
+            <w:r>
+              <w:rPr>
+                <w:noProof/>
+                <w:webHidden/>
+              </w:rPr>
+              <w:fldChar w:fldCharType="separate"/>
+            </w:r>
+            <w:r>
+              <w:rPr>
+                <w:noProof/>
+                <w:webHidden/>
+              </w:rPr>
+              <w:t>7</w:t>
+            </w:r>
+            <w:r>
+              <w:rPr>
+                <w:noProof/>
+                <w:webHidden/>
+              </w:rPr>
+              <w:fldChar w:fldCharType="end"/>
+            </w:r>
+          </w:hyperlink>
+        </w:p>
+        <w:p>
+          <w:r>
+            <w:rPr>
+              <w:b/>
+              <w:bCs/>
+              <w:noProof/>
+            </w:rPr>
+            <w:fldChar w:fldCharType="end"/>
+          </w:r>
+        </w:p>
+      </w:sdtContent>
+    </w:sdt>
+    <w:p>
+      <w:pPr>
         <w:rPr>
           <w:b/>
           <w:bCs/>
@@ -37,290 +549,156 @@
     <w:p>
       <w:pPr>
         <w:rPr>
-          <w:rFonts w:cstheme="minorHAnsi"/>
-        </w:rPr>
-      </w:pPr>
-      <w:r>
-        <w:rPr>
-          <w:rFonts w:cstheme="minorHAnsi"/>
-        </w:rPr>
-        <w:t xml:space="preserve">Table of Contents: </w:t>
-      </w:r>
-    </w:p>
-    <w:p>
-      <w:pPr>
-        <w:pStyle w:val="ListParagraph"/>
-        <w:numPr>
-          <w:ilvl w:val="0"/>
-          <w:numId w:val="1"/>
-        </w:numPr>
-        <w:rPr>
-          <w:rFonts w:cstheme="minorHAnsi"/>
-        </w:rPr>
-      </w:pPr>
-      <w:r>
-        <w:rPr>
-          <w:rFonts w:cstheme="minorHAnsi"/>
-        </w:rPr>
-        <w:t>Google Sheet</w:t>
-      </w:r>
-    </w:p>
-    <w:p>
-      <w:pPr>
-        <w:pStyle w:val="ListParagraph"/>
-        <w:numPr>
-          <w:ilvl w:val="0"/>
-          <w:numId w:val="1"/>
-        </w:numPr>
-        <w:rPr>
-          <w:rFonts w:cstheme="minorHAnsi"/>
-        </w:rPr>
-      </w:pPr>
-      <w:r>
-        <w:rPr>
-          <w:rFonts w:cstheme="minorHAnsi"/>
-        </w:rPr>
-        <w:t xml:space="preserve">BQ External Table </w:t>
-      </w:r>
-    </w:p>
-    <w:p>
-      <w:pPr>
-        <w:pStyle w:val="ListParagraph"/>
-        <w:numPr>
-          <w:ilvl w:val="0"/>
-          <w:numId w:val="1"/>
-        </w:numPr>
-        <w:rPr>
-          <w:rFonts w:cstheme="minorHAnsi"/>
-        </w:rPr>
-      </w:pPr>
-      <w:r>
-        <w:rPr>
-          <w:rFonts w:cstheme="minorHAnsi"/>
-        </w:rPr>
-        <w:t>Postgres Instance</w:t>
-      </w:r>
-      <w:r>
-        <w:rPr>
-          <w:rFonts w:cstheme="minorHAnsi"/>
-        </w:rPr>
-        <w:t>/Table</w:t>
-      </w:r>
-      <w:r>
-        <w:rPr>
-          <w:rFonts w:cstheme="minorHAnsi"/>
-        </w:rPr>
-        <w:t xml:space="preserve"> Details</w:t>
-      </w:r>
-    </w:p>
-    <w:p>
-      <w:pPr>
-        <w:pStyle w:val="ListParagraph"/>
-        <w:numPr>
-          <w:ilvl w:val="0"/>
-          <w:numId w:val="1"/>
-        </w:numPr>
-        <w:rPr>
-          <w:rFonts w:cstheme="minorHAnsi"/>
-        </w:rPr>
-      </w:pPr>
-      <w:r>
-        <w:rPr>
-          <w:rFonts w:cstheme="minorHAnsi"/>
-        </w:rPr>
-        <w:t>Cloud Function</w:t>
-      </w:r>
-      <w:r>
-        <w:rPr>
-          <w:rFonts w:cstheme="minorHAnsi"/>
-        </w:rPr>
-        <w:t xml:space="preserve"> ( Individual Tasks)</w:t>
-      </w:r>
-    </w:p>
-    <w:p>
-      <w:pPr>
-        <w:pStyle w:val="ListParagraph"/>
-        <w:numPr>
-          <w:ilvl w:val="0"/>
-          <w:numId w:val="1"/>
-        </w:numPr>
-        <w:rPr>
-          <w:rFonts w:cstheme="minorHAnsi"/>
-        </w:rPr>
-      </w:pPr>
-      <w:r>
-        <w:rPr>
-          <w:rFonts w:cstheme="minorHAnsi"/>
-        </w:rPr>
-        <w:t>Cloud Composer ( Orchestrate the ETL pipeline</w:t>
-      </w:r>
-      <w:r>
-        <w:rPr>
-          <w:rFonts w:cstheme="minorHAnsi"/>
-        </w:rPr>
-        <w:t>)</w:t>
-      </w:r>
-      <w:r>
-        <w:rPr>
-          <w:rFonts w:cstheme="minorHAnsi"/>
-        </w:rPr>
-        <w:t xml:space="preserve"> </w:t>
-      </w:r>
-    </w:p>
-    <w:p>
-      <w:pPr>
-        <w:rPr>
           <w:b/>
           <w:bCs/>
-          <w:sz w:val="32"/>
-          <w:szCs w:val="32"/>
-        </w:rPr>
-      </w:pPr>
-    </w:p>
-    <w:p>
-      <w:pPr>
+        </w:rPr>
+      </w:pPr>
+    </w:p>
+    <w:p>
+      <w:pPr>
+        <w:rPr>
+          <w:sz w:val="20"/>
+          <w:szCs w:val="20"/>
+        </w:rPr>
+      </w:pPr>
+      <w:r>
+        <w:rPr>
+          <w:sz w:val="20"/>
+          <w:szCs w:val="20"/>
+        </w:rPr>
+        <w:t>This document is created to share the execution details of the task.</w:t>
+      </w:r>
+      <w:r>
+        <w:rPr>
+          <w:sz w:val="20"/>
+          <w:szCs w:val="20"/>
+        </w:rPr>
+        <w:t xml:space="preserve"> All the source code is present in the public </w:t>
+      </w:r>
+      <w:proofErr w:type="spellStart"/>
+      <w:r>
+        <w:rPr>
+          <w:sz w:val="20"/>
+          <w:szCs w:val="20"/>
+        </w:rPr>
+        <w:t>github</w:t>
+      </w:r>
+      <w:proofErr w:type="spellEnd"/>
+      <w:r>
+        <w:rPr>
+          <w:sz w:val="20"/>
+          <w:szCs w:val="20"/>
+        </w:rPr>
+        <w:t xml:space="preserve"> repo “</w:t>
+      </w:r>
+      <w:r>
+        <w:rPr>
+          <w:sz w:val="20"/>
+          <w:szCs w:val="20"/>
+        </w:rPr>
+        <w:t>https://github.com/</w:t>
+      </w:r>
+      <w:proofErr w:type="spellStart"/>
+      <w:r>
+        <w:rPr>
+          <w:sz w:val="20"/>
+          <w:szCs w:val="20"/>
+        </w:rPr>
+        <w:t>chandrasekharbattula</w:t>
+      </w:r>
+      <w:proofErr w:type="spellEnd"/>
+      <w:r>
+        <w:rPr>
+          <w:sz w:val="20"/>
+          <w:szCs w:val="20"/>
+        </w:rPr>
+        <w:t>/</w:t>
+      </w:r>
+      <w:proofErr w:type="spellStart"/>
+      <w:r>
+        <w:rPr>
+          <w:sz w:val="20"/>
+          <w:szCs w:val="20"/>
+        </w:rPr>
+        <w:t>freshprints_test</w:t>
+      </w:r>
+      <w:proofErr w:type="spellEnd"/>
+      <w:r>
+        <w:rPr>
+          <w:sz w:val="20"/>
+          <w:szCs w:val="20"/>
+        </w:rPr>
+        <w:t>”</w:t>
+      </w:r>
+    </w:p>
+    <w:p>
+      <w:pPr>
+        <w:rPr>
+          <w:sz w:val="20"/>
+          <w:szCs w:val="20"/>
+        </w:rPr>
+      </w:pPr>
+    </w:p>
+    <w:p>
+      <w:pPr>
+        <w:pStyle w:val="Heading2"/>
+      </w:pPr>
+      <w:bookmarkStart w:id="0" w:name="_Toc86125731"/>
+      <w:r>
+        <w:t>Google Sheet</w:t>
+      </w:r>
+      <w:bookmarkEnd w:id="0"/>
+    </w:p>
+    <w:p>
+      <w:pPr>
+        <w:rPr>
+          <w:sz w:val="20"/>
+          <w:szCs w:val="20"/>
+        </w:rPr>
+      </w:pPr>
+    </w:p>
+    <w:p>
+      <w:pPr>
+        <w:rPr>
+          <w:sz w:val="20"/>
+          <w:szCs w:val="20"/>
+        </w:rPr>
+      </w:pPr>
+      <w:r>
+        <w:rPr>
+          <w:sz w:val="20"/>
+          <w:szCs w:val="20"/>
+        </w:rPr>
+        <w:t xml:space="preserve">Here’s the </w:t>
+      </w:r>
+      <w:r>
+        <w:rPr>
+          <w:sz w:val="20"/>
+          <w:szCs w:val="20"/>
+        </w:rPr>
+        <w:t xml:space="preserve">link to </w:t>
+      </w:r>
+      <w:r>
+        <w:rPr>
+          <w:sz w:val="20"/>
+          <w:szCs w:val="20"/>
+        </w:rPr>
+        <w:t xml:space="preserve">google sheet with some sample data used to </w:t>
+      </w:r>
+      <w:r>
+        <w:rPr>
+          <w:sz w:val="20"/>
+          <w:szCs w:val="20"/>
+        </w:rPr>
+        <w:t>execute this task.</w:t>
+      </w:r>
+    </w:p>
+    <w:p>
+      <w:pPr>
+        <w:ind w:left="360"/>
         <w:rPr>
           <w:b/>
           <w:bCs/>
-        </w:rPr>
-      </w:pPr>
-    </w:p>
-    <w:p>
-      <w:pPr>
-        <w:rPr>
-          <w:sz w:val="20"/>
-          <w:szCs w:val="20"/>
-        </w:rPr>
-      </w:pPr>
-      <w:r>
-        <w:rPr>
-          <w:sz w:val="20"/>
-          <w:szCs w:val="20"/>
-        </w:rPr>
-        <w:t>This document is created to share the execution details of the task.</w:t>
-      </w:r>
-      <w:r>
-        <w:rPr>
-          <w:sz w:val="20"/>
-          <w:szCs w:val="20"/>
-        </w:rPr>
-        <w:t xml:space="preserve"> All the source code is present in the public </w:t>
-      </w:r>
-      <w:proofErr w:type="spellStart"/>
-      <w:r>
-        <w:rPr>
-          <w:sz w:val="20"/>
-          <w:szCs w:val="20"/>
-        </w:rPr>
-        <w:t>github</w:t>
-      </w:r>
-      <w:proofErr w:type="spellEnd"/>
-      <w:r>
-        <w:rPr>
-          <w:sz w:val="20"/>
-          <w:szCs w:val="20"/>
-        </w:rPr>
-        <w:t xml:space="preserve"> repo “</w:t>
-      </w:r>
-      <w:r>
-        <w:rPr>
-          <w:sz w:val="20"/>
-          <w:szCs w:val="20"/>
-        </w:rPr>
-        <w:t>https://github.com/chandrasekharbattula/freshprints_test</w:t>
-      </w:r>
-      <w:r>
-        <w:rPr>
-          <w:sz w:val="20"/>
-          <w:szCs w:val="20"/>
-        </w:rPr>
-        <w:t>”</w:t>
-      </w:r>
-    </w:p>
-    <w:p>
-      <w:pPr>
-        <w:rPr>
-          <w:sz w:val="20"/>
-          <w:szCs w:val="20"/>
-        </w:rPr>
-      </w:pPr>
-    </w:p>
-    <w:p>
-      <w:pPr>
-        <w:pStyle w:val="ListParagraph"/>
-        <w:numPr>
-          <w:ilvl w:val="0"/>
-          <w:numId w:val="2"/>
-        </w:numPr>
-        <w:rPr>
-          <w:b/>
-          <w:bCs/>
-          <w:sz w:val="20"/>
-          <w:szCs w:val="20"/>
-        </w:rPr>
-      </w:pPr>
-      <w:r>
-        <w:rPr>
-          <w:b/>
-          <w:bCs/>
-          <w:sz w:val="20"/>
-          <w:szCs w:val="20"/>
-        </w:rPr>
-        <w:t>Google Sheet</w:t>
-      </w:r>
-    </w:p>
-    <w:p>
-      <w:pPr>
-        <w:ind w:left="360"/>
-        <w:rPr>
-          <w:sz w:val="20"/>
-          <w:szCs w:val="20"/>
-        </w:rPr>
-      </w:pPr>
-    </w:p>
-    <w:p>
-      <w:pPr>
-        <w:ind w:left="360"/>
-        <w:rPr>
-          <w:sz w:val="20"/>
-          <w:szCs w:val="20"/>
-        </w:rPr>
-      </w:pPr>
-      <w:r>
-        <w:rPr>
-          <w:sz w:val="20"/>
-          <w:szCs w:val="20"/>
-        </w:rPr>
-        <w:t xml:space="preserve">Here’s the </w:t>
-      </w:r>
-      <w:r>
-        <w:rPr>
-          <w:sz w:val="20"/>
-          <w:szCs w:val="20"/>
-        </w:rPr>
-        <w:t xml:space="preserve">link to </w:t>
-      </w:r>
-      <w:r>
-        <w:rPr>
-          <w:sz w:val="20"/>
-          <w:szCs w:val="20"/>
-        </w:rPr>
-        <w:t xml:space="preserve">google sheet with some sample data used to </w:t>
-      </w:r>
-      <w:r>
-        <w:rPr>
-          <w:sz w:val="20"/>
-          <w:szCs w:val="20"/>
-        </w:rPr>
-        <w:t>execute this task.</w:t>
-      </w:r>
-    </w:p>
-    <w:p>
-      <w:pPr>
-        <w:ind w:left="360"/>
-        <w:rPr>
-          <w:b/>
-          <w:bCs/>
           <w:sz w:val="20"/>
           <w:szCs w:val="20"/>
         </w:rPr>
@@ -340,7 +718,7 @@
         </w:rPr>
         <w:t xml:space="preserve">Google Sheet : </w:t>
       </w:r>
-      <w:hyperlink r:id="rId5" w:history="1">
+      <w:hyperlink r:id="rId6" w:history="1">
         <w:r>
           <w:rPr>
             <w:rStyle w:val="Hyperlink"/>
@@ -434,7 +812,7 @@
                     <pic:cNvPicPr/>
                   </pic:nvPicPr>
                   <pic:blipFill>
-                    <a:blip r:embed="rId6"/>
+                    <a:blip r:embed="rId7"/>
                     <a:stretch>
                       <a:fillRect/>
                     </a:stretch>
@@ -514,7 +892,7 @@
                     <pic:cNvPicPr/>
                   </pic:nvPicPr>
                   <pic:blipFill>
-                    <a:blip r:embed="rId7"/>
+                    <a:blip r:embed="rId8"/>
                     <a:stretch>
                       <a:fillRect/>
                     </a:stretch>
@@ -555,6 +933,7 @@
           <w:sz w:val="20"/>
           <w:szCs w:val="20"/>
         </w:rPr>
+        <w:lastRenderedPageBreak/>
         <w:t xml:space="preserve">Similarly couple of other fields that are derived from the existing columns are </w:t>
       </w:r>
       <w:proofErr w:type="spellStart"/>
@@ -652,28 +1031,17 @@
     </w:p>
     <w:p>
       <w:pPr>
-        <w:pStyle w:val="ListParagraph"/>
-        <w:numPr>
-          <w:ilvl w:val="0"/>
-          <w:numId w:val="2"/>
-        </w:numPr>
-        <w:tabs>
-          <w:tab w:val="left" w:pos="2199"/>
-        </w:tabs>
-        <w:rPr>
-          <w:sz w:val="20"/>
-          <w:szCs w:val="20"/>
-        </w:rPr>
-      </w:pPr>
-      <w:r>
-        <w:rPr>
-          <w:b/>
-          <w:bCs/>
-          <w:sz w:val="20"/>
-          <w:szCs w:val="20"/>
-        </w:rPr>
+        <w:pStyle w:val="Heading2"/>
+        <w:rPr>
+          <w:sz w:val="20"/>
+          <w:szCs w:val="20"/>
+        </w:rPr>
+      </w:pPr>
+      <w:bookmarkStart w:id="1" w:name="_Toc86125732"/>
+      <w:r>
         <w:t>BQ External Table</w:t>
       </w:r>
+      <w:bookmarkEnd w:id="1"/>
       <w:r>
         <w:rPr>
           <w:sz w:val="20"/>
@@ -696,6 +1064,24 @@
     </w:p>
     <w:p>
       <w:pPr>
+        <w:tabs>
+          <w:tab w:val="left" w:pos="2199"/>
+        </w:tabs>
+        <w:rPr>
+          <w:sz w:val="20"/>
+          <w:szCs w:val="20"/>
+        </w:rPr>
+      </w:pPr>
+      <w:r>
+        <w:rPr>
+          <w:sz w:val="20"/>
+          <w:szCs w:val="20"/>
+        </w:rPr>
+        <w:t xml:space="preserve">To access the data from Google Sheet, I have created an external BQ table so that it is easy to query data and process in the ETL pipelines. </w:t>
+      </w:r>
+    </w:p>
+    <w:p>
+      <w:pPr>
         <w:pStyle w:val="ListParagraph"/>
         <w:tabs>
           <w:tab w:val="left" w:pos="2199"/>
@@ -705,17 +1091,9 @@
           <w:szCs w:val="20"/>
         </w:rPr>
       </w:pPr>
-      <w:r>
-        <w:rPr>
-          <w:sz w:val="20"/>
-          <w:szCs w:val="20"/>
-        </w:rPr>
-        <w:t xml:space="preserve">To access the data from Google Sheet, I have created an external BQ table so that it is easy to query data and process in the ETL pipelines. </w:t>
-      </w:r>
-    </w:p>
-    <w:p>
-      <w:pPr>
-        <w:pStyle w:val="ListParagraph"/>
+    </w:p>
+    <w:p>
+      <w:pPr>
         <w:tabs>
           <w:tab w:val="left" w:pos="2199"/>
         </w:tabs>
@@ -724,10 +1102,16 @@
           <w:szCs w:val="20"/>
         </w:rPr>
       </w:pPr>
-    </w:p>
-    <w:p>
-      <w:pPr>
-        <w:pStyle w:val="ListParagraph"/>
+      <w:r>
+        <w:rPr>
+          <w:sz w:val="20"/>
+          <w:szCs w:val="20"/>
+        </w:rPr>
+        <w:t>The following screen shots shows the details of the external BQ data.</w:t>
+      </w:r>
+    </w:p>
+    <w:p>
+      <w:pPr>
         <w:tabs>
           <w:tab w:val="left" w:pos="2199"/>
         </w:tabs>
@@ -736,13 +1120,6 @@
           <w:szCs w:val="20"/>
         </w:rPr>
       </w:pPr>
-      <w:r>
-        <w:rPr>
-          <w:sz w:val="20"/>
-          <w:szCs w:val="20"/>
-        </w:rPr>
-        <w:t>The following screen shots shows the details of the external BQ data.</w:t>
-      </w:r>
     </w:p>
     <w:p>
       <w:pPr>
@@ -774,7 +1151,7 @@
                     <pic:cNvPicPr/>
                   </pic:nvPicPr>
                   <pic:blipFill>
-                    <a:blip r:embed="rId8"/>
+                    <a:blip r:embed="rId9"/>
                     <a:stretch>
                       <a:fillRect/>
                     </a:stretch>
@@ -839,7 +1216,7 @@
                     <pic:cNvPicPr/>
                   </pic:nvPicPr>
                   <pic:blipFill>
-                    <a:blip r:embed="rId9"/>
+                    <a:blip r:embed="rId10"/>
                     <a:stretch>
                       <a:fillRect/>
                     </a:stretch>
@@ -914,7 +1291,7 @@
                     <pic:cNvPicPr/>
                   </pic:nvPicPr>
                   <pic:blipFill>
-                    <a:blip r:embed="rId10"/>
+                    <a:blip r:embed="rId11"/>
                     <a:stretch>
                       <a:fillRect/>
                     </a:stretch>
@@ -967,7 +1344,7 @@
                     <pic:cNvPicPr/>
                   </pic:nvPicPr>
                   <pic:blipFill>
-                    <a:blip r:embed="rId11"/>
+                    <a:blip r:embed="rId12"/>
                     <a:stretch>
                       <a:fillRect/>
                     </a:stretch>
@@ -1006,41 +1383,29 @@
     </w:p>
     <w:p>
       <w:pPr>
+        <w:pStyle w:val="Heading2"/>
+      </w:pPr>
+      <w:bookmarkStart w:id="2" w:name="_Toc86125733"/>
+      <w:r>
+        <w:lastRenderedPageBreak/>
+        <w:t>Postgres Instance</w:t>
+      </w:r>
+      <w:bookmarkEnd w:id="2"/>
+      <w:r>
+        <w:t xml:space="preserve"> </w:t>
+      </w:r>
+    </w:p>
+    <w:p>
+      <w:pPr>
         <w:pStyle w:val="ListParagraph"/>
-        <w:numPr>
-          <w:ilvl w:val="0"/>
-          <w:numId w:val="2"/>
-        </w:numPr>
-        <w:rPr>
-          <w:b/>
-          <w:bCs/>
-          <w:sz w:val="20"/>
-          <w:szCs w:val="20"/>
-        </w:rPr>
-      </w:pPr>
-      <w:r>
-        <w:rPr>
-          <w:b/>
-          <w:bCs/>
-          <w:sz w:val="20"/>
-          <w:szCs w:val="20"/>
-        </w:rPr>
-        <w:lastRenderedPageBreak/>
-        <w:t xml:space="preserve">Postgres Instance </w:t>
-      </w:r>
-    </w:p>
-    <w:p>
-      <w:pPr>
-        <w:pStyle w:val="ListParagraph"/>
-        <w:rPr>
-          <w:sz w:val="20"/>
-          <w:szCs w:val="20"/>
-        </w:rPr>
-      </w:pPr>
-    </w:p>
-    <w:p>
-      <w:pPr>
-        <w:pStyle w:val="ListParagraph"/>
+        <w:rPr>
+          <w:sz w:val="20"/>
+          <w:szCs w:val="20"/>
+        </w:rPr>
+      </w:pPr>
+    </w:p>
+    <w:p>
+      <w:pPr>
         <w:rPr>
           <w:sz w:val="20"/>
           <w:szCs w:val="20"/>
@@ -1085,6 +1450,14 @@
         </w:rPr>
         <w:t xml:space="preserve"> is created.</w:t>
       </w:r>
+    </w:p>
+    <w:p>
+      <w:pPr>
+        <w:rPr>
+          <w:sz w:val="20"/>
+          <w:szCs w:val="20"/>
+        </w:rPr>
+      </w:pPr>
     </w:p>
     <w:p>
       <w:pPr>
@@ -1115,7 +1488,7 @@
                     <pic:cNvPicPr/>
                   </pic:nvPicPr>
                   <pic:blipFill>
-                    <a:blip r:embed="rId12"/>
+                    <a:blip r:embed="rId13"/>
                     <a:stretch>
                       <a:fillRect/>
                     </a:stretch>
@@ -1173,7 +1546,7 @@
                     <pic:cNvPicPr/>
                   </pic:nvPicPr>
                   <pic:blipFill>
-                    <a:blip r:embed="rId13"/>
+                    <a:blip r:embed="rId14"/>
                     <a:stretch>
                       <a:fillRect/>
                     </a:stretch>
@@ -1239,7 +1612,7 @@
                     <pic:cNvPicPr/>
                   </pic:nvPicPr>
                   <pic:blipFill>
-                    <a:blip r:embed="rId14"/>
+                    <a:blip r:embed="rId15"/>
                     <a:stretch>
                       <a:fillRect/>
                     </a:stretch>
@@ -1297,7 +1670,7 @@
                     <pic:cNvPicPr/>
                   </pic:nvPicPr>
                   <pic:blipFill>
-                    <a:blip r:embed="rId15"/>
+                    <a:blip r:embed="rId16"/>
                     <a:stretch>
                       <a:fillRect/>
                     </a:stretch>
@@ -1363,7 +1736,7 @@
                     <pic:cNvPicPr/>
                   </pic:nvPicPr>
                   <pic:blipFill>
-                    <a:blip r:embed="rId16"/>
+                    <a:blip r:embed="rId17"/>
                     <a:stretch>
                       <a:fillRect/>
                     </a:stretch>
@@ -1418,11 +1791,7 @@
     </w:p>
     <w:p>
       <w:pPr>
-        <w:pStyle w:val="ListParagraph"/>
-        <w:numPr>
-          <w:ilvl w:val="0"/>
-          <w:numId w:val="2"/>
-        </w:numPr>
+        <w:pStyle w:val="Heading2"/>
         <w:rPr>
           <w:b/>
           <w:bCs/>
@@ -1430,16 +1799,11 @@
           <w:szCs w:val="20"/>
         </w:rPr>
       </w:pPr>
-      <w:r>
-        <w:rPr>
-          <w:b/>
-          <w:bCs/>
-          <w:sz w:val="20"/>
-          <w:szCs w:val="20"/>
-        </w:rPr>
-        <w:lastRenderedPageBreak/>
+      <w:bookmarkStart w:id="3" w:name="_Toc86125734"/>
+      <w:r>
         <w:t>Cloud Functions</w:t>
       </w:r>
+      <w:bookmarkEnd w:id="3"/>
     </w:p>
     <w:p>
       <w:pPr>
@@ -1452,32 +1816,30 @@
     </w:p>
     <w:p>
       <w:pPr>
+        <w:rPr>
+          <w:sz w:val="20"/>
+          <w:szCs w:val="20"/>
+        </w:rPr>
+      </w:pPr>
+      <w:r>
+        <w:rPr>
+          <w:sz w:val="20"/>
+          <w:szCs w:val="20"/>
+        </w:rPr>
+        <w:t>Finally each individual the ETL task is executed through cloud function. The below screen shots shows the cloud functions that are created and deployed on to GCP.</w:t>
+      </w:r>
+    </w:p>
+    <w:p>
+      <w:pPr>
         <w:ind w:left="360"/>
         <w:rPr>
           <w:sz w:val="20"/>
           <w:szCs w:val="20"/>
         </w:rPr>
       </w:pPr>
-      <w:r>
-        <w:rPr>
-          <w:sz w:val="20"/>
-          <w:szCs w:val="20"/>
-        </w:rPr>
-        <w:t>Finally each individual the ETL task is executed through cloud function. The below screen shots shows the cloud functions that are created and deployed on to GCP.</w:t>
-      </w:r>
-    </w:p>
-    <w:p>
-      <w:pPr>
-        <w:ind w:left="360"/>
-        <w:rPr>
-          <w:sz w:val="20"/>
-          <w:szCs w:val="20"/>
-        </w:rPr>
-      </w:pPr>
-    </w:p>
-    <w:p>
-      <w:pPr>
-        <w:ind w:left="360"/>
+    </w:p>
+    <w:p>
+      <w:pPr>
         <w:rPr>
           <w:sz w:val="20"/>
           <w:szCs w:val="20"/>
@@ -1528,7 +1890,7 @@
                     <pic:cNvPicPr/>
                   </pic:nvPicPr>
                   <pic:blipFill>
-                    <a:blip r:embed="rId17"/>
+                    <a:blip r:embed="rId18"/>
                     <a:stretch>
                       <a:fillRect/>
                     </a:stretch>
@@ -1578,7 +1940,7 @@
                     <pic:cNvPicPr/>
                   </pic:nvPicPr>
                   <pic:blipFill>
-                    <a:blip r:embed="rId18"/>
+                    <a:blip r:embed="rId19"/>
                     <a:stretch>
                       <a:fillRect/>
                     </a:stretch>
@@ -1601,35 +1963,43 @@
     </w:p>
     <w:p>
       <w:pPr>
-        <w:pStyle w:val="ListParagraph"/>
-        <w:numPr>
-          <w:ilvl w:val="0"/>
-          <w:numId w:val="2"/>
-        </w:numPr>
-        <w:rPr>
-          <w:b/>
-          <w:bCs/>
-          <w:sz w:val="20"/>
-          <w:szCs w:val="20"/>
-        </w:rPr>
-      </w:pPr>
-      <w:r>
-        <w:rPr>
-          <w:b/>
-          <w:bCs/>
-          <w:sz w:val="20"/>
-          <w:szCs w:val="20"/>
-        </w:rPr>
+        <w:pStyle w:val="Heading2"/>
+      </w:pPr>
+      <w:bookmarkStart w:id="4" w:name="_Toc86125735"/>
+      <w:r>
         <w:t>Cloud Composer</w:t>
       </w:r>
-    </w:p>
-    <w:p>
-      <w:pPr>
-        <w:rPr>
-          <w:sz w:val="20"/>
-          <w:szCs w:val="20"/>
-        </w:rPr>
-      </w:pPr>
+      <w:bookmarkEnd w:id="4"/>
+    </w:p>
+    <w:p>
+      <w:pPr>
+        <w:rPr>
+          <w:sz w:val="20"/>
+          <w:szCs w:val="20"/>
+        </w:rPr>
+      </w:pPr>
+    </w:p>
+    <w:p>
+      <w:pPr>
+        <w:rPr>
+          <w:sz w:val="20"/>
+          <w:szCs w:val="20"/>
+        </w:rPr>
+      </w:pPr>
+      <w:r>
+        <w:rPr>
+          <w:sz w:val="20"/>
+          <w:szCs w:val="20"/>
+        </w:rPr>
+        <w:t xml:space="preserve">Finally a cloud composer </w:t>
+      </w:r>
+      <w:r>
+        <w:rPr>
+          <w:sz w:val="20"/>
+          <w:szCs w:val="20"/>
+        </w:rPr>
+        <w:t xml:space="preserve">instance is created to schedule and trigger the cloud functions and form a ETL pipeline. </w:t>
+      </w:r>
     </w:p>
     <w:p>
       <w:pPr>
@@ -1639,33 +2009,9 @@
           <w:szCs w:val="20"/>
         </w:rPr>
       </w:pPr>
-      <w:r>
-        <w:rPr>
-          <w:sz w:val="20"/>
-          <w:szCs w:val="20"/>
-        </w:rPr>
-        <w:t xml:space="preserve">Finally a cloud composer </w:t>
-      </w:r>
-      <w:r>
-        <w:rPr>
-          <w:sz w:val="20"/>
-          <w:szCs w:val="20"/>
-        </w:rPr>
-        <w:t xml:space="preserve">instance is created to schedule and trigger the cloud functions and form a ETL pipeline. </w:t>
-      </w:r>
-    </w:p>
-    <w:p>
-      <w:pPr>
-        <w:ind w:left="360"/>
-        <w:rPr>
-          <w:sz w:val="20"/>
-          <w:szCs w:val="20"/>
-        </w:rPr>
-      </w:pPr>
-    </w:p>
-    <w:p>
-      <w:pPr>
-        <w:ind w:left="360"/>
+    </w:p>
+    <w:p>
+      <w:pPr>
         <w:rPr>
           <w:sz w:val="20"/>
           <w:szCs w:val="20"/>
@@ -1693,7 +2039,7 @@
                     <pic:cNvPicPr/>
                   </pic:nvPicPr>
                   <pic:blipFill rotWithShape="1">
-                    <a:blip r:embed="rId19"/>
+                    <a:blip r:embed="rId20"/>
                     <a:srcRect b="15730"/>
                     <a:stretch/>
                   </pic:blipFill>
@@ -1732,7 +2078,6 @@
     </w:p>
     <w:p>
       <w:pPr>
-        <w:ind w:left="360"/>
         <w:rPr>
           <w:sz w:val="20"/>
           <w:szCs w:val="20"/>
@@ -1761,7 +2106,7 @@
                     <pic:cNvPicPr/>
                   </pic:nvPicPr>
                   <pic:blipFill>
-                    <a:blip r:embed="rId20"/>
+                    <a:blip r:embed="rId21"/>
                     <a:stretch>
                       <a:fillRect/>
                     </a:stretch>
@@ -1784,7 +2129,14 @@
     </w:p>
     <w:p>
       <w:pPr>
-        <w:ind w:left="360"/>
+        <w:rPr>
+          <w:sz w:val="20"/>
+          <w:szCs w:val="20"/>
+        </w:rPr>
+      </w:pPr>
+    </w:p>
+    <w:p>
+      <w:pPr>
         <w:rPr>
           <w:sz w:val="20"/>
           <w:szCs w:val="20"/>
@@ -1812,7 +2164,7 @@
                     <pic:cNvPicPr/>
                   </pic:nvPicPr>
                   <pic:blipFill>
-                    <a:blip r:embed="rId21"/>
+                    <a:blip r:embed="rId22"/>
                     <a:stretch>
                       <a:fillRect/>
                     </a:stretch>
@@ -1831,6 +2183,329 @@
             </a:graphic>
           </wp:inline>
         </w:drawing>
+      </w:r>
+    </w:p>
+    <w:p>
+      <w:pPr>
+        <w:rPr>
+          <w:sz w:val="20"/>
+          <w:szCs w:val="20"/>
+        </w:rPr>
+      </w:pPr>
+    </w:p>
+    <w:p>
+      <w:pPr>
+        <w:rPr>
+          <w:sz w:val="20"/>
+          <w:szCs w:val="20"/>
+        </w:rPr>
+      </w:pPr>
+      <w:r>
+        <w:rPr>
+          <w:sz w:val="20"/>
+          <w:szCs w:val="20"/>
+        </w:rPr>
+        <w:t>Final Result</w:t>
+      </w:r>
+    </w:p>
+    <w:p>
+      <w:pPr>
+        <w:rPr>
+          <w:sz w:val="20"/>
+          <w:szCs w:val="20"/>
+        </w:rPr>
+      </w:pPr>
+    </w:p>
+    <w:p>
+      <w:pPr>
+        <w:rPr>
+          <w:sz w:val="20"/>
+          <w:szCs w:val="20"/>
+        </w:rPr>
+      </w:pPr>
+      <w:r>
+        <w:rPr>
+          <w:sz w:val="20"/>
+          <w:szCs w:val="20"/>
+        </w:rPr>
+        <w:drawing>
+          <wp:inline distT="0" distB="0" distL="0" distR="0" wp14:anchorId="6BEE0065" wp14:editId="2B03489A">
+            <wp:extent cx="5731510" cy="1148715"/>
+            <wp:effectExtent l="0" t="0" r="0" b="0"/>
+            <wp:docPr id="2" name="Picture 2" descr="Graphical user interface, text&#10;&#10;Description automatically generated"/>
+            <wp:cNvGraphicFramePr>
+              <a:graphicFrameLocks xmlns:a="http://schemas.openxmlformats.org/drawingml/2006/main" noChangeAspect="1"/>
+            </wp:cNvGraphicFramePr>
+            <a:graphic xmlns:a="http://schemas.openxmlformats.org/drawingml/2006/main">
+              <a:graphicData uri="http://schemas.openxmlformats.org/drawingml/2006/picture">
+                <pic:pic xmlns:pic="http://schemas.openxmlformats.org/drawingml/2006/picture">
+                  <pic:nvPicPr>
+                    <pic:cNvPr id="2" name="Picture 2" descr="Graphical user interface, text&#10;&#10;Description automatically generated"/>
+                    <pic:cNvPicPr/>
+                  </pic:nvPicPr>
+                  <pic:blipFill>
+                    <a:blip r:embed="rId23"/>
+                    <a:stretch>
+                      <a:fillRect/>
+                    </a:stretch>
+                  </pic:blipFill>
+                  <pic:spPr>
+                    <a:xfrm>
+                      <a:off x="0" y="0"/>
+                      <a:ext cx="5731510" cy="1148715"/>
+                    </a:xfrm>
+                    <a:prstGeom prst="rect">
+                      <a:avLst/>
+                    </a:prstGeom>
+                  </pic:spPr>
+                </pic:pic>
+              </a:graphicData>
+            </a:graphic>
+          </wp:inline>
+        </w:drawing>
+      </w:r>
+    </w:p>
+    <w:p>
+      <w:pPr>
+        <w:rPr>
+          <w:sz w:val="20"/>
+          <w:szCs w:val="20"/>
+        </w:rPr>
+      </w:pPr>
+    </w:p>
+    <w:p>
+      <w:pPr>
+        <w:pStyle w:val="Heading2"/>
+      </w:pPr>
+    </w:p>
+    <w:p>
+      <w:pPr>
+        <w:pStyle w:val="Heading2"/>
+      </w:pPr>
+    </w:p>
+    <w:p>
+      <w:pPr>
+        <w:pStyle w:val="Heading2"/>
+      </w:pPr>
+    </w:p>
+    <w:p>
+      <w:pPr>
+        <w:pStyle w:val="Heading2"/>
+      </w:pPr>
+    </w:p>
+    <w:p>
+      <w:pPr>
+        <w:pStyle w:val="Heading2"/>
+      </w:pPr>
+    </w:p>
+    <w:p/>
+    <w:p>
+      <w:pPr>
+        <w:pStyle w:val="Heading2"/>
+      </w:pPr>
+    </w:p>
+    <w:p>
+      <w:pPr>
+        <w:pStyle w:val="Heading2"/>
+      </w:pPr>
+      <w:bookmarkStart w:id="5" w:name="_Toc86125736"/>
+      <w:r>
+        <w:t>QA Test Cases</w:t>
+      </w:r>
+      <w:bookmarkEnd w:id="5"/>
+    </w:p>
+    <w:p/>
+    <w:p>
+      <w:pPr>
+        <w:rPr>
+          <w:sz w:val="20"/>
+          <w:szCs w:val="20"/>
+        </w:rPr>
+      </w:pPr>
+      <w:r>
+        <w:rPr>
+          <w:sz w:val="20"/>
+          <w:szCs w:val="20"/>
+        </w:rPr>
+        <w:t xml:space="preserve">Below are the test case that </w:t>
+      </w:r>
+      <w:r>
+        <w:rPr>
+          <w:sz w:val="20"/>
+          <w:szCs w:val="20"/>
+        </w:rPr>
+        <w:t>needs to be executed to verify the data quality between source and destination.</w:t>
+      </w:r>
+    </w:p>
+    <w:p>
+      <w:pPr>
+        <w:rPr>
+          <w:sz w:val="20"/>
+          <w:szCs w:val="20"/>
+        </w:rPr>
+      </w:pPr>
+    </w:p>
+    <w:p>
+      <w:pPr>
+        <w:pStyle w:val="ListParagraph"/>
+        <w:numPr>
+          <w:ilvl w:val="0"/>
+          <w:numId w:val="3"/>
+        </w:numPr>
+        <w:rPr>
+          <w:sz w:val="20"/>
+          <w:szCs w:val="20"/>
+        </w:rPr>
+      </w:pPr>
+      <w:r>
+        <w:rPr>
+          <w:sz w:val="20"/>
+          <w:szCs w:val="20"/>
+        </w:rPr>
+        <w:t xml:space="preserve">Check </w:t>
+      </w:r>
+      <w:r>
+        <w:rPr>
+          <w:sz w:val="20"/>
+          <w:szCs w:val="20"/>
+        </w:rPr>
+        <w:t xml:space="preserve">for </w:t>
+      </w:r>
+      <w:r>
+        <w:rPr>
+          <w:sz w:val="20"/>
+          <w:szCs w:val="20"/>
+        </w:rPr>
+        <w:t>duplicate data</w:t>
+      </w:r>
+      <w:r>
+        <w:rPr>
+          <w:sz w:val="20"/>
+          <w:szCs w:val="20"/>
+        </w:rPr>
+        <w:t xml:space="preserve"> </w:t>
+      </w:r>
+      <w:r>
+        <w:rPr>
+          <w:sz w:val="20"/>
+          <w:szCs w:val="20"/>
+        </w:rPr>
+        <w:t>-</w:t>
+      </w:r>
+      <w:r>
+        <w:rPr>
+          <w:sz w:val="20"/>
+          <w:szCs w:val="20"/>
+        </w:rPr>
+        <w:t xml:space="preserve"> </w:t>
+      </w:r>
+      <w:r>
+        <w:rPr>
+          <w:sz w:val="20"/>
+          <w:szCs w:val="20"/>
+        </w:rPr>
+        <w:t>Make sure there is no duplicate data in the destination table.</w:t>
+      </w:r>
+    </w:p>
+    <w:p>
+      <w:pPr>
+        <w:pStyle w:val="ListParagraph"/>
+        <w:numPr>
+          <w:ilvl w:val="0"/>
+          <w:numId w:val="3"/>
+        </w:numPr>
+        <w:rPr>
+          <w:sz w:val="20"/>
+          <w:szCs w:val="20"/>
+        </w:rPr>
+      </w:pPr>
+      <w:r>
+        <w:rPr>
+          <w:sz w:val="20"/>
+          <w:szCs w:val="20"/>
+        </w:rPr>
+        <w:t xml:space="preserve">Check for Count of rows – The count of rows should </w:t>
+      </w:r>
+      <w:r>
+        <w:rPr>
+          <w:sz w:val="20"/>
+          <w:szCs w:val="20"/>
+        </w:rPr>
+        <w:t xml:space="preserve">In the source and destination should </w:t>
+      </w:r>
+      <w:r>
+        <w:rPr>
+          <w:sz w:val="20"/>
+          <w:szCs w:val="20"/>
+        </w:rPr>
+        <w:t>match after the pipeline is executed</w:t>
+      </w:r>
+      <w:r>
+        <w:rPr>
+          <w:sz w:val="20"/>
+          <w:szCs w:val="20"/>
+        </w:rPr>
+        <w:t xml:space="preserve"> after the invalid records are excluded from source. </w:t>
+      </w:r>
+    </w:p>
+    <w:p>
+      <w:pPr>
+        <w:pStyle w:val="ListParagraph"/>
+        <w:numPr>
+          <w:ilvl w:val="0"/>
+          <w:numId w:val="3"/>
+        </w:numPr>
+        <w:rPr>
+          <w:sz w:val="20"/>
+          <w:szCs w:val="20"/>
+        </w:rPr>
+      </w:pPr>
+      <w:r>
+        <w:rPr>
+          <w:sz w:val="20"/>
+          <w:szCs w:val="20"/>
+        </w:rPr>
+        <w:t>Check the values – Ensure that the data of each columns and rows matches with the source after the transformations.</w:t>
+      </w:r>
+    </w:p>
+    <w:p>
+      <w:pPr>
+        <w:pStyle w:val="ListParagraph"/>
+        <w:numPr>
+          <w:ilvl w:val="0"/>
+          <w:numId w:val="3"/>
+        </w:numPr>
+        <w:rPr>
+          <w:sz w:val="20"/>
+          <w:szCs w:val="20"/>
+        </w:rPr>
+      </w:pPr>
+      <w:r>
+        <w:rPr>
+          <w:sz w:val="20"/>
+          <w:szCs w:val="20"/>
+        </w:rPr>
+        <w:t>Check to ensure no employees that have retired are loaded to the destination table</w:t>
+      </w:r>
+    </w:p>
+    <w:p>
+      <w:pPr>
+        <w:pStyle w:val="ListParagraph"/>
+        <w:numPr>
+          <w:ilvl w:val="0"/>
+          <w:numId w:val="3"/>
+        </w:numPr>
+        <w:rPr>
+          <w:sz w:val="20"/>
+          <w:szCs w:val="20"/>
+        </w:rPr>
+      </w:pPr>
+      <w:r>
+        <w:rPr>
+          <w:sz w:val="20"/>
+          <w:szCs w:val="20"/>
+        </w:rPr>
+        <w:t>Check to ensure no null values or spaces are present in the destination table.</w:t>
       </w:r>
     </w:p>
     <w:sectPr>
@@ -2023,11 +2698,103 @@
       </w:pPr>
     </w:lvl>
   </w:abstractNum>
+  <w:abstractNum w:abstractNumId="2" w15:restartNumberingAfterBreak="0">
+    <w:nsid w:val="74E96C72"/>
+    <w:multiLevelType w:val="hybridMultilevel"/>
+    <w:tmpl w:val="B7F82E34"/>
+    <w:lvl w:ilvl="0" w:tplc="0809000F">
+      <w:start w:val="1"/>
+      <w:numFmt w:val="decimal"/>
+      <w:lvlText w:val="%1."/>
+      <w:lvlJc w:val="left"/>
+      <w:pPr>
+        <w:ind w:left="720" w:hanging="360"/>
+      </w:pPr>
+      <w:rPr>
+        <w:rFonts w:hint="default"/>
+      </w:rPr>
+    </w:lvl>
+    <w:lvl w:ilvl="1" w:tplc="08090019" w:tentative="1">
+      <w:start w:val="1"/>
+      <w:numFmt w:val="lowerLetter"/>
+      <w:lvlText w:val="%2."/>
+      <w:lvlJc w:val="left"/>
+      <w:pPr>
+        <w:ind w:left="1440" w:hanging="360"/>
+      </w:pPr>
+    </w:lvl>
+    <w:lvl w:ilvl="2" w:tplc="0809001B" w:tentative="1">
+      <w:start w:val="1"/>
+      <w:numFmt w:val="lowerRoman"/>
+      <w:lvlText w:val="%3."/>
+      <w:lvlJc w:val="right"/>
+      <w:pPr>
+        <w:ind w:left="2160" w:hanging="180"/>
+      </w:pPr>
+    </w:lvl>
+    <w:lvl w:ilvl="3" w:tplc="0809000F" w:tentative="1">
+      <w:start w:val="1"/>
+      <w:numFmt w:val="decimal"/>
+      <w:lvlText w:val="%4."/>
+      <w:lvlJc w:val="left"/>
+      <w:pPr>
+        <w:ind w:left="2880" w:hanging="360"/>
+      </w:pPr>
+    </w:lvl>
+    <w:lvl w:ilvl="4" w:tplc="08090019" w:tentative="1">
+      <w:start w:val="1"/>
+      <w:numFmt w:val="lowerLetter"/>
+      <w:lvlText w:val="%5."/>
+      <w:lvlJc w:val="left"/>
+      <w:pPr>
+        <w:ind w:left="3600" w:hanging="360"/>
+      </w:pPr>
+    </w:lvl>
+    <w:lvl w:ilvl="5" w:tplc="0809001B" w:tentative="1">
+      <w:start w:val="1"/>
+      <w:numFmt w:val="lowerRoman"/>
+      <w:lvlText w:val="%6."/>
+      <w:lvlJc w:val="right"/>
+      <w:pPr>
+        <w:ind w:left="4320" w:hanging="180"/>
+      </w:pPr>
+    </w:lvl>
+    <w:lvl w:ilvl="6" w:tplc="0809000F" w:tentative="1">
+      <w:start w:val="1"/>
+      <w:numFmt w:val="decimal"/>
+      <w:lvlText w:val="%7."/>
+      <w:lvlJc w:val="left"/>
+      <w:pPr>
+        <w:ind w:left="5040" w:hanging="360"/>
+      </w:pPr>
+    </w:lvl>
+    <w:lvl w:ilvl="7" w:tplc="08090019" w:tentative="1">
+      <w:start w:val="1"/>
+      <w:numFmt w:val="lowerLetter"/>
+      <w:lvlText w:val="%8."/>
+      <w:lvlJc w:val="left"/>
+      <w:pPr>
+        <w:ind w:left="5760" w:hanging="360"/>
+      </w:pPr>
+    </w:lvl>
+    <w:lvl w:ilvl="8" w:tplc="0809001B" w:tentative="1">
+      <w:start w:val="1"/>
+      <w:numFmt w:val="lowerRoman"/>
+      <w:lvlText w:val="%9."/>
+      <w:lvlJc w:val="right"/>
+      <w:pPr>
+        <w:ind w:left="6480" w:hanging="180"/>
+      </w:pPr>
+    </w:lvl>
+  </w:abstractNum>
   <w:num w:numId="1">
     <w:abstractNumId w:val="1"/>
   </w:num>
   <w:num w:numId="2">
     <w:abstractNumId w:val="0"/>
+  </w:num>
+  <w:num w:numId="3">
+    <w:abstractNumId w:val="2"/>
   </w:num>
 </w:numbering>
 </file>
@@ -2427,6 +3194,49 @@
     <w:name w:val="Normal"/>
     <w:qFormat/>
   </w:style>
+  <w:style w:type="paragraph" w:styleId="Heading1">
+    <w:name w:val="heading 1"/>
+    <w:basedOn w:val="Normal"/>
+    <w:next w:val="Normal"/>
+    <w:link w:val="Heading1Char"/>
+    <w:uiPriority w:val="9"/>
+    <w:qFormat/>
+    <w:rsid w:val="006F72F7"/>
+    <w:pPr>
+      <w:keepNext/>
+      <w:keepLines/>
+      <w:spacing w:before="240"/>
+      <w:outlineLvl w:val="0"/>
+    </w:pPr>
+    <w:rPr>
+      <w:rFonts w:asciiTheme="majorHAnsi" w:eastAsiaTheme="majorEastAsia" w:hAnsiTheme="majorHAnsi" w:cstheme="majorBidi"/>
+      <w:color w:val="2F5496" w:themeColor="accent1" w:themeShade="BF"/>
+      <w:sz w:val="32"/>
+      <w:szCs w:val="32"/>
+    </w:rPr>
+  </w:style>
+  <w:style w:type="paragraph" w:styleId="Heading2">
+    <w:name w:val="heading 2"/>
+    <w:basedOn w:val="Normal"/>
+    <w:next w:val="Normal"/>
+    <w:link w:val="Heading2Char"/>
+    <w:uiPriority w:val="9"/>
+    <w:unhideWhenUsed/>
+    <w:qFormat/>
+    <w:rsid w:val="006F72F7"/>
+    <w:pPr>
+      <w:keepNext/>
+      <w:keepLines/>
+      <w:spacing w:before="40"/>
+      <w:outlineLvl w:val="1"/>
+    </w:pPr>
+    <w:rPr>
+      <w:rFonts w:asciiTheme="majorHAnsi" w:eastAsiaTheme="majorEastAsia" w:hAnsiTheme="majorHAnsi" w:cstheme="majorBidi"/>
+      <w:color w:val="2F5496" w:themeColor="accent1" w:themeShade="BF"/>
+      <w:sz w:val="26"/>
+      <w:szCs w:val="26"/>
+    </w:rPr>
+  </w:style>
   <w:style w:type="character" w:default="1" w:styleId="DefaultParagraphFont">
     <w:name w:val="Default Paragraph Font"/>
     <w:uiPriority w:val="1"/>
@@ -2487,6 +3297,229 @@
       <w:ind w:left="720"/>
       <w:contextualSpacing/>
     </w:pPr>
+  </w:style>
+  <w:style w:type="character" w:customStyle="1" w:styleId="Heading1Char">
+    <w:name w:val="Heading 1 Char"/>
+    <w:basedOn w:val="DefaultParagraphFont"/>
+    <w:link w:val="Heading1"/>
+    <w:uiPriority w:val="9"/>
+    <w:rsid w:val="006F72F7"/>
+    <w:rPr>
+      <w:rFonts w:asciiTheme="majorHAnsi" w:eastAsiaTheme="majorEastAsia" w:hAnsiTheme="majorHAnsi" w:cstheme="majorBidi"/>
+      <w:color w:val="2F5496" w:themeColor="accent1" w:themeShade="BF"/>
+      <w:sz w:val="32"/>
+      <w:szCs w:val="32"/>
+    </w:rPr>
+  </w:style>
+  <w:style w:type="paragraph" w:styleId="TOCHeading">
+    <w:name w:val="TOC Heading"/>
+    <w:basedOn w:val="Heading1"/>
+    <w:next w:val="Normal"/>
+    <w:uiPriority w:val="39"/>
+    <w:unhideWhenUsed/>
+    <w:qFormat/>
+    <w:rsid w:val="006F72F7"/>
+    <w:pPr>
+      <w:spacing w:before="480" w:line="276" w:lineRule="auto"/>
+      <w:outlineLvl w:val="9"/>
+    </w:pPr>
+    <w:rPr>
+      <w:b/>
+      <w:bCs/>
+      <w:sz w:val="28"/>
+      <w:szCs w:val="28"/>
+      <w:lang w:val="en-US"/>
+    </w:rPr>
+  </w:style>
+  <w:style w:type="paragraph" w:styleId="TOC1">
+    <w:name w:val="toc 1"/>
+    <w:basedOn w:val="Normal"/>
+    <w:next w:val="Normal"/>
+    <w:autoRedefine/>
+    <w:uiPriority w:val="39"/>
+    <w:semiHidden/>
+    <w:unhideWhenUsed/>
+    <w:rsid w:val="006F72F7"/>
+    <w:pPr>
+      <w:spacing w:before="120"/>
+    </w:pPr>
+    <w:rPr>
+      <w:rFonts w:cstheme="minorHAnsi"/>
+      <w:b/>
+      <w:bCs/>
+      <w:i/>
+      <w:iCs/>
+    </w:rPr>
+  </w:style>
+  <w:style w:type="paragraph" w:styleId="TOC2">
+    <w:name w:val="toc 2"/>
+    <w:basedOn w:val="Normal"/>
+    <w:next w:val="Normal"/>
+    <w:autoRedefine/>
+    <w:uiPriority w:val="39"/>
+    <w:unhideWhenUsed/>
+    <w:rsid w:val="006F72F7"/>
+    <w:pPr>
+      <w:spacing w:before="120"/>
+      <w:ind w:left="240"/>
+    </w:pPr>
+    <w:rPr>
+      <w:rFonts w:cstheme="minorHAnsi"/>
+      <w:b/>
+      <w:bCs/>
+      <w:sz w:val="22"/>
+      <w:szCs w:val="22"/>
+    </w:rPr>
+  </w:style>
+  <w:style w:type="paragraph" w:styleId="TOC3">
+    <w:name w:val="toc 3"/>
+    <w:basedOn w:val="Normal"/>
+    <w:next w:val="Normal"/>
+    <w:autoRedefine/>
+    <w:uiPriority w:val="39"/>
+    <w:semiHidden/>
+    <w:unhideWhenUsed/>
+    <w:rsid w:val="006F72F7"/>
+    <w:pPr>
+      <w:ind w:left="480"/>
+    </w:pPr>
+    <w:rPr>
+      <w:rFonts w:cstheme="minorHAnsi"/>
+      <w:sz w:val="20"/>
+      <w:szCs w:val="20"/>
+    </w:rPr>
+  </w:style>
+  <w:style w:type="paragraph" w:styleId="TOC4">
+    <w:name w:val="toc 4"/>
+    <w:basedOn w:val="Normal"/>
+    <w:next w:val="Normal"/>
+    <w:autoRedefine/>
+    <w:uiPriority w:val="39"/>
+    <w:semiHidden/>
+    <w:unhideWhenUsed/>
+    <w:rsid w:val="006F72F7"/>
+    <w:pPr>
+      <w:ind w:left="720"/>
+    </w:pPr>
+    <w:rPr>
+      <w:rFonts w:cstheme="minorHAnsi"/>
+      <w:sz w:val="20"/>
+      <w:szCs w:val="20"/>
+    </w:rPr>
+  </w:style>
+  <w:style w:type="paragraph" w:styleId="TOC5">
+    <w:name w:val="toc 5"/>
+    <w:basedOn w:val="Normal"/>
+    <w:next w:val="Normal"/>
+    <w:autoRedefine/>
+    <w:uiPriority w:val="39"/>
+    <w:semiHidden/>
+    <w:unhideWhenUsed/>
+    <w:rsid w:val="006F72F7"/>
+    <w:pPr>
+      <w:ind w:left="960"/>
+    </w:pPr>
+    <w:rPr>
+      <w:rFonts w:cstheme="minorHAnsi"/>
+      <w:sz w:val="20"/>
+      <w:szCs w:val="20"/>
+    </w:rPr>
+  </w:style>
+  <w:style w:type="paragraph" w:styleId="TOC6">
+    <w:name w:val="toc 6"/>
+    <w:basedOn w:val="Normal"/>
+    <w:next w:val="Normal"/>
+    <w:autoRedefine/>
+    <w:uiPriority w:val="39"/>
+    <w:semiHidden/>
+    <w:unhideWhenUsed/>
+    <w:rsid w:val="006F72F7"/>
+    <w:pPr>
+      <w:ind w:left="1200"/>
+    </w:pPr>
+    <w:rPr>
+      <w:rFonts w:cstheme="minorHAnsi"/>
+      <w:sz w:val="20"/>
+      <w:szCs w:val="20"/>
+    </w:rPr>
+  </w:style>
+  <w:style w:type="paragraph" w:styleId="TOC7">
+    <w:name w:val="toc 7"/>
+    <w:basedOn w:val="Normal"/>
+    <w:next w:val="Normal"/>
+    <w:autoRedefine/>
+    <w:uiPriority w:val="39"/>
+    <w:semiHidden/>
+    <w:unhideWhenUsed/>
+    <w:rsid w:val="006F72F7"/>
+    <w:pPr>
+      <w:ind w:left="1440"/>
+    </w:pPr>
+    <w:rPr>
+      <w:rFonts w:cstheme="minorHAnsi"/>
+      <w:sz w:val="20"/>
+      <w:szCs w:val="20"/>
+    </w:rPr>
+  </w:style>
+  <w:style w:type="paragraph" w:styleId="TOC8">
+    <w:name w:val="toc 8"/>
+    <w:basedOn w:val="Normal"/>
+    <w:next w:val="Normal"/>
+    <w:autoRedefine/>
+    <w:uiPriority w:val="39"/>
+    <w:semiHidden/>
+    <w:unhideWhenUsed/>
+    <w:rsid w:val="006F72F7"/>
+    <w:pPr>
+      <w:ind w:left="1680"/>
+    </w:pPr>
+    <w:rPr>
+      <w:rFonts w:cstheme="minorHAnsi"/>
+      <w:sz w:val="20"/>
+      <w:szCs w:val="20"/>
+    </w:rPr>
+  </w:style>
+  <w:style w:type="paragraph" w:styleId="TOC9">
+    <w:name w:val="toc 9"/>
+    <w:basedOn w:val="Normal"/>
+    <w:next w:val="Normal"/>
+    <w:autoRedefine/>
+    <w:uiPriority w:val="39"/>
+    <w:semiHidden/>
+    <w:unhideWhenUsed/>
+    <w:rsid w:val="006F72F7"/>
+    <w:pPr>
+      <w:ind w:left="1920"/>
+    </w:pPr>
+    <w:rPr>
+      <w:rFonts w:cstheme="minorHAnsi"/>
+      <w:sz w:val="20"/>
+      <w:szCs w:val="20"/>
+    </w:rPr>
+  </w:style>
+  <w:style w:type="character" w:customStyle="1" w:styleId="Heading2Char">
+    <w:name w:val="Heading 2 Char"/>
+    <w:basedOn w:val="DefaultParagraphFont"/>
+    <w:link w:val="Heading2"/>
+    <w:uiPriority w:val="9"/>
+    <w:rsid w:val="006F72F7"/>
+    <w:rPr>
+      <w:rFonts w:asciiTheme="majorHAnsi" w:eastAsiaTheme="majorEastAsia" w:hAnsiTheme="majorHAnsi" w:cstheme="majorBidi"/>
+      <w:color w:val="2F5496" w:themeColor="accent1" w:themeShade="BF"/>
+      <w:sz w:val="26"/>
+      <w:szCs w:val="26"/>
+    </w:rPr>
+  </w:style>
+  <w:style w:type="character" w:styleId="Strong">
+    <w:name w:val="Strong"/>
+    <w:basedOn w:val="DefaultParagraphFont"/>
+    <w:uiPriority w:val="22"/>
+    <w:qFormat/>
+    <w:rsid w:val="00D9040D"/>
+    <w:rPr>
+      <w:b/>
+      <w:bCs/>
+    </w:rPr>
   </w:style>
 </w:styles>
 </file>
@@ -2784,4 +3817,16 @@
     </a:ext>
   </a:extLst>
 </a:theme>
+</file>
+
+<file path=customXml/item1.xml><?xml version="1.0" encoding="utf-8"?>
+<b:Sources xmlns:b="http://schemas.openxmlformats.org/officeDocument/2006/bibliography" xmlns="http://schemas.openxmlformats.org/officeDocument/2006/bibliography" SelectedStyle="/APASixthEditionOfficeOnline.xsl" StyleName="APA" Version="6"/>
+</file>
+
+<file path=customXml/itemProps1.xml><?xml version="1.0" encoding="utf-8"?>
+<ds:datastoreItem xmlns:ds="http://schemas.openxmlformats.org/officeDocument/2006/customXml" ds:itemID="{D7C3C946-4991-7F4C-A44B-0CD08BFCF2BB}">
+  <ds:schemaRefs>
+    <ds:schemaRef ds:uri="http://schemas.openxmlformats.org/officeDocument/2006/bibliography"/>
+  </ds:schemaRefs>
+</ds:datastoreItem>
 </file>
</xml_diff>